<commit_message>
added functionality to enable / disable face blurring
</commit_message>
<xml_diff>
--- a/ethics.docx
+++ b/ethics.docx
@@ -95,7 +95,13 @@
         <w:t>involved in the research</w:t>
       </w:r>
       <w:r>
-        <w:t>. Access to this data will be restricted to authorized personnel only.</w:t>
+        <w:t>. Access to this data will be restricted to authorized per</w:t>
+      </w:r>
+      <w:r>
+        <w:t>sons</w:t>
+      </w:r>
+      <w:r>
+        <w:t xml:space="preserve"> only.</w:t>
       </w:r>
     </w:p>
     <w:p>

</xml_diff>